<commit_message>
Updated word document for assignment_03
Updated the format
</commit_message>
<xml_diff>
--- a/completed/assignment03/Assignment_03_American_community_survey/assignment_03(02)_ques_ans_PothineniKalyan.docx
+++ b/completed/assignment03/Assignment_03_American_community_survey/assignment_03(02)_ques_ans_PothineniKalyan.docx
@@ -2,6 +2,45 @@
 <file path=word/document.xml><?xml version="1.0" encoding="utf-8"?>
 <w:document xmlns:wpc="http://schemas.microsoft.com/office/word/2010/wordprocessingCanvas" xmlns:cx="http://schemas.microsoft.com/office/drawing/2014/chartex" xmlns:cx1="http://schemas.microsoft.com/office/drawing/2015/9/8/chartex" xmlns:cx2="http://schemas.microsoft.com/office/drawing/2015/10/21/chartex" xmlns:cx3="http://schemas.microsoft.com/office/drawing/2016/5/9/chartex" xmlns:cx4="http://schemas.microsoft.com/office/drawing/2016/5/10/chartex" xmlns:cx5="http://schemas.microsoft.com/office/drawing/2016/5/11/chartex" xmlns:cx6="http://schemas.microsoft.com/office/drawing/2016/5/12/chartex" xmlns:cx7="http://schemas.microsoft.com/office/drawing/2016/5/13/chartex" xmlns:cx8="http://schemas.microsoft.com/office/drawing/2016/5/14/chartex" xmlns:mc="http://schemas.openxmlformats.org/markup-compatibility/2006" xmlns:aink="http://schemas.microsoft.com/office/drawing/2016/ink" xmlns:am3d="http://schemas.microsoft.com/office/drawing/2017/model3d" xmlns:o="urn:schemas-microsoft-com:office:office" xmlns:oel="http://schemas.microsoft.com/office/2019/extlst" xmlns:r="http://schemas.openxmlformats.org/officeDocument/2006/relationships" xmlns:m="http://schemas.openxmlformats.org/officeDocument/2006/math" xmlns:v="urn:schemas-microsoft-com:vml" xmlns:wp14="http://schemas.microsoft.com/office/word/2010/wordprocessingDrawing" xmlns:wp="http://schemas.openxmlformats.org/drawingml/2006/wordprocessingDrawing" xmlns:w10="urn:schemas-microsoft-com:office:word" xmlns:w="http://schemas.openxmlformats.org/wordprocessingml/2006/main" xmlns:w14="http://schemas.microsoft.com/office/word/2010/wordml" xmlns:w15="http://schemas.microsoft.com/office/word/2012/wordml" xmlns:w16cex="http://schemas.microsoft.com/office/word/2018/wordml/cex" xmlns:w16cid="http://schemas.microsoft.com/office/word/2016/wordml/cid" xmlns:w16="http://schemas.microsoft.com/office/word/2018/wordml" xmlns:w16sdtdh="http://schemas.microsoft.com/office/word/2020/wordml/sdtdatahash" xmlns:w16se="http://schemas.microsoft.com/office/word/2015/wordml/symex" xmlns:wpg="http://schemas.microsoft.com/office/word/2010/wordprocessingGroup" xmlns:wpi="http://schemas.microsoft.com/office/word/2010/wordprocessingInk" xmlns:wne="http://schemas.microsoft.com/office/word/2006/wordml" xmlns:wps="http://schemas.microsoft.com/office/word/2010/wordprocessingShape" mc:Ignorable="w14 w15 w16se w16cid w16 w16cex w16sdtdh wp14">
   <w:body>
+    <w:p>
+      <w:pPr>
+        <w:ind w:left="720" w:hanging="360"/>
+        <w:jc w:val="center"/>
+        <w:rPr>
+          <w:rFonts w:ascii="Times New Roman" w:hAnsi="Times New Roman" w:cs="Times New Roman"/>
+          <w:b/>
+          <w:bCs/>
+          <w:sz w:val="24"/>
+          <w:szCs w:val="24"/>
+        </w:rPr>
+      </w:pPr>
+      <w:r>
+        <w:rPr>
+          <w:rFonts w:ascii="Times New Roman" w:hAnsi="Times New Roman" w:cs="Times New Roman"/>
+          <w:b/>
+          <w:bCs/>
+          <w:sz w:val="24"/>
+          <w:szCs w:val="24"/>
+        </w:rPr>
+        <w:t>Week-3: Assignment_03</w:t>
+      </w:r>
+    </w:p>
+    <w:p>
+      <w:pPr>
+        <w:pStyle w:val="Heading1"/>
+        <w:rPr>
+          <w:sz w:val="24"/>
+          <w:szCs w:val="24"/>
+        </w:rPr>
+      </w:pPr>
+      <w:r>
+        <w:rPr>
+          <w:sz w:val="24"/>
+          <w:szCs w:val="24"/>
+        </w:rPr>
+        <w:t>Kalyan Pothineni</w:t>
+      </w:r>
+    </w:p>
     <w:p>
       <w:pPr>
         <w:pStyle w:val="ListParagraph"/>
@@ -9,11 +48,26 @@
           <w:ilvl w:val="0"/>
           <w:numId w:val="1"/>
         </w:numPr>
-      </w:pPr>
-      <w:r>
+        <w:rPr>
+          <w:rFonts w:ascii="Times New Roman" w:hAnsi="Times New Roman" w:cs="Times New Roman"/>
+          <w:sz w:val="20"/>
+          <w:szCs w:val="20"/>
+        </w:rPr>
+      </w:pPr>
+      <w:r>
+        <w:rPr>
+          <w:rFonts w:ascii="Times New Roman" w:hAnsi="Times New Roman" w:cs="Times New Roman"/>
+          <w:sz w:val="20"/>
+          <w:szCs w:val="20"/>
+        </w:rPr>
         <w:t>List the name of each field and what you believe the data type and intent is of the data included in each field (Example: Id - Data Type: varchar (contains text and numbers) Intent: unique identifier for each row)</w:t>
       </w:r>
       <w:r>
+        <w:rPr>
+          <w:rFonts w:ascii="Times New Roman" w:hAnsi="Times New Roman" w:cs="Times New Roman"/>
+          <w:sz w:val="20"/>
+          <w:szCs w:val="20"/>
+        </w:rPr>
         <w:br/>
       </w:r>
     </w:p>
@@ -24,8 +78,18 @@
           <w:ilvl w:val="0"/>
           <w:numId w:val="3"/>
         </w:numPr>
-      </w:pPr>
-      <w:r>
+        <w:rPr>
+          <w:rFonts w:ascii="Times New Roman" w:hAnsi="Times New Roman" w:cs="Times New Roman"/>
+          <w:sz w:val="20"/>
+          <w:szCs w:val="20"/>
+        </w:rPr>
+      </w:pPr>
+      <w:r>
+        <w:rPr>
+          <w:rFonts w:ascii="Times New Roman" w:hAnsi="Times New Roman" w:cs="Times New Roman"/>
+          <w:sz w:val="20"/>
+          <w:szCs w:val="20"/>
+        </w:rPr>
         <w:t>Id – Data Type: varchar (contains text and numbers) Intent: unique identifier for each row</w:t>
       </w:r>
     </w:p>
@@ -36,11 +100,26 @@
           <w:ilvl w:val="0"/>
           <w:numId w:val="3"/>
         </w:numPr>
-      </w:pPr>
-      <w:r>
+        <w:rPr>
+          <w:rFonts w:ascii="Times New Roman" w:hAnsi="Times New Roman" w:cs="Times New Roman"/>
+          <w:sz w:val="20"/>
+          <w:szCs w:val="20"/>
+        </w:rPr>
+      </w:pPr>
+      <w:r>
+        <w:rPr>
+          <w:rFonts w:ascii="Times New Roman" w:hAnsi="Times New Roman" w:cs="Times New Roman"/>
+          <w:sz w:val="20"/>
+          <w:szCs w:val="20"/>
+        </w:rPr>
         <w:t xml:space="preserve">Id2 – Data Type: integer (contains numbers) Intent: </w:t>
       </w:r>
       <w:r>
+        <w:rPr>
+          <w:rFonts w:ascii="Times New Roman" w:hAnsi="Times New Roman" w:cs="Times New Roman"/>
+          <w:sz w:val="20"/>
+          <w:szCs w:val="20"/>
+        </w:rPr>
         <w:t>unique identifier for each row</w:t>
       </w:r>
     </w:p>
@@ -51,11 +130,26 @@
           <w:ilvl w:val="0"/>
           <w:numId w:val="3"/>
         </w:numPr>
-      </w:pPr>
-      <w:r>
+        <w:rPr>
+          <w:rFonts w:ascii="Times New Roman" w:hAnsi="Times New Roman" w:cs="Times New Roman"/>
+          <w:sz w:val="20"/>
+          <w:szCs w:val="20"/>
+        </w:rPr>
+      </w:pPr>
+      <w:r>
+        <w:rPr>
+          <w:rFonts w:ascii="Times New Roman" w:hAnsi="Times New Roman" w:cs="Times New Roman"/>
+          <w:sz w:val="20"/>
+          <w:szCs w:val="20"/>
+        </w:rPr>
         <w:t>Geography – Data Type:</w:t>
       </w:r>
       <w:r>
+        <w:rPr>
+          <w:rFonts w:ascii="Times New Roman" w:hAnsi="Times New Roman" w:cs="Times New Roman"/>
+          <w:sz w:val="20"/>
+          <w:szCs w:val="20"/>
+        </w:rPr>
         <w:t xml:space="preserve"> char (contains characters) Intent: geography location – county and state</w:t>
       </w:r>
     </w:p>
@@ -66,24 +160,54 @@
           <w:ilvl w:val="0"/>
           <w:numId w:val="3"/>
         </w:numPr>
+        <w:rPr>
+          <w:rFonts w:ascii="Times New Roman" w:hAnsi="Times New Roman" w:cs="Times New Roman"/>
+          <w:sz w:val="20"/>
+          <w:szCs w:val="20"/>
+        </w:rPr>
       </w:pPr>
       <w:proofErr w:type="spellStart"/>
       <w:r>
+        <w:rPr>
+          <w:rFonts w:ascii="Times New Roman" w:hAnsi="Times New Roman" w:cs="Times New Roman"/>
+          <w:sz w:val="20"/>
+          <w:szCs w:val="20"/>
+        </w:rPr>
         <w:t>PopGroupID</w:t>
       </w:r>
       <w:proofErr w:type="spellEnd"/>
       <w:r>
+        <w:rPr>
+          <w:rFonts w:ascii="Times New Roman" w:hAnsi="Times New Roman" w:cs="Times New Roman"/>
+          <w:sz w:val="20"/>
+          <w:szCs w:val="20"/>
+        </w:rPr>
         <w:t xml:space="preserve"> – Data Type:</w:t>
       </w:r>
       <w:r>
+        <w:rPr>
+          <w:rFonts w:ascii="Times New Roman" w:hAnsi="Times New Roman" w:cs="Times New Roman"/>
+          <w:sz w:val="20"/>
+          <w:szCs w:val="20"/>
+        </w:rPr>
         <w:t xml:space="preserve"> integer (contains numbers) Intent: </w:t>
       </w:r>
       <w:bookmarkStart w:id="0" w:name="OLE_LINK1"/>
       <w:r>
+        <w:rPr>
+          <w:rFonts w:ascii="Times New Roman" w:hAnsi="Times New Roman" w:cs="Times New Roman"/>
+          <w:sz w:val="20"/>
+          <w:szCs w:val="20"/>
+        </w:rPr>
         <w:t xml:space="preserve">how the population is grouped </w:t>
       </w:r>
       <w:bookmarkEnd w:id="0"/>
       <w:r>
+        <w:rPr>
+          <w:rFonts w:ascii="Times New Roman" w:hAnsi="Times New Roman" w:cs="Times New Roman"/>
+          <w:sz w:val="20"/>
+          <w:szCs w:val="20"/>
+        </w:rPr>
         <w:t>linked to population group description</w:t>
       </w:r>
     </w:p>
@@ -94,23 +218,37 @@
           <w:ilvl w:val="0"/>
           <w:numId w:val="3"/>
         </w:numPr>
+        <w:rPr>
+          <w:rFonts w:ascii="Times New Roman" w:hAnsi="Times New Roman" w:cs="Times New Roman"/>
+          <w:sz w:val="20"/>
+          <w:szCs w:val="20"/>
+        </w:rPr>
       </w:pPr>
       <w:proofErr w:type="spellStart"/>
       <w:r>
+        <w:rPr>
+          <w:rFonts w:ascii="Times New Roman" w:hAnsi="Times New Roman" w:cs="Times New Roman"/>
+          <w:sz w:val="20"/>
+          <w:szCs w:val="20"/>
+        </w:rPr>
         <w:t>POPGROUP.display</w:t>
       </w:r>
       <w:proofErr w:type="spellEnd"/>
       <w:r>
+        <w:rPr>
+          <w:rFonts w:ascii="Times New Roman" w:hAnsi="Times New Roman" w:cs="Times New Roman"/>
+          <w:sz w:val="20"/>
+          <w:szCs w:val="20"/>
+        </w:rPr>
         <w:t>-label – Data Type:</w:t>
       </w:r>
       <w:r>
-        <w:t xml:space="preserve"> char (contains numbers) Intent:</w:t>
-      </w:r>
-      <w:r>
-        <w:t xml:space="preserve"> </w:t>
-      </w:r>
-      <w:r>
-        <w:t>how the population is grouped description</w:t>
+        <w:rPr>
+          <w:rFonts w:ascii="Times New Roman" w:hAnsi="Times New Roman" w:cs="Times New Roman"/>
+          <w:sz w:val="20"/>
+          <w:szCs w:val="20"/>
+        </w:rPr>
+        <w:t xml:space="preserve"> char (contains numbers) Intent: how the population is grouped description</w:t>
       </w:r>
     </w:p>
     <w:p>
@@ -120,16 +258,36 @@
           <w:ilvl w:val="0"/>
           <w:numId w:val="3"/>
         </w:numPr>
+        <w:rPr>
+          <w:rFonts w:ascii="Times New Roman" w:hAnsi="Times New Roman" w:cs="Times New Roman"/>
+          <w:sz w:val="20"/>
+          <w:szCs w:val="20"/>
+        </w:rPr>
       </w:pPr>
       <w:proofErr w:type="spellStart"/>
       <w:r>
+        <w:rPr>
+          <w:rFonts w:ascii="Times New Roman" w:hAnsi="Times New Roman" w:cs="Times New Roman"/>
+          <w:sz w:val="20"/>
+          <w:szCs w:val="20"/>
+        </w:rPr>
         <w:t>RacesReported</w:t>
       </w:r>
       <w:proofErr w:type="spellEnd"/>
       <w:r>
+        <w:rPr>
+          <w:rFonts w:ascii="Times New Roman" w:hAnsi="Times New Roman" w:cs="Times New Roman"/>
+          <w:sz w:val="20"/>
+          <w:szCs w:val="20"/>
+        </w:rPr>
         <w:t xml:space="preserve"> – Data Type:</w:t>
       </w:r>
       <w:r>
+        <w:rPr>
+          <w:rFonts w:ascii="Times New Roman" w:hAnsi="Times New Roman" w:cs="Times New Roman"/>
+          <w:sz w:val="20"/>
+          <w:szCs w:val="20"/>
+        </w:rPr>
         <w:t xml:space="preserve"> integer (contains numbers) Intent: total count of population reported</w:t>
       </w:r>
     </w:p>
@@ -140,16 +298,36 @@
           <w:ilvl w:val="0"/>
           <w:numId w:val="3"/>
         </w:numPr>
+        <w:rPr>
+          <w:rFonts w:ascii="Times New Roman" w:hAnsi="Times New Roman" w:cs="Times New Roman"/>
+          <w:sz w:val="20"/>
+          <w:szCs w:val="20"/>
+        </w:rPr>
       </w:pPr>
       <w:proofErr w:type="spellStart"/>
       <w:r>
+        <w:rPr>
+          <w:rFonts w:ascii="Times New Roman" w:hAnsi="Times New Roman" w:cs="Times New Roman"/>
+          <w:sz w:val="20"/>
+          <w:szCs w:val="20"/>
+        </w:rPr>
         <w:t>HSDegree</w:t>
       </w:r>
       <w:proofErr w:type="spellEnd"/>
       <w:r>
+        <w:rPr>
+          <w:rFonts w:ascii="Times New Roman" w:hAnsi="Times New Roman" w:cs="Times New Roman"/>
+          <w:sz w:val="20"/>
+          <w:szCs w:val="20"/>
+        </w:rPr>
         <w:t xml:space="preserve"> – Data Type:</w:t>
       </w:r>
       <w:r>
+        <w:rPr>
+          <w:rFonts w:ascii="Times New Roman" w:hAnsi="Times New Roman" w:cs="Times New Roman"/>
+          <w:sz w:val="20"/>
+          <w:szCs w:val="20"/>
+        </w:rPr>
         <w:t xml:space="preserve"> numeric (contains numbers) Intent: percentage of population with high school degree</w:t>
       </w:r>
     </w:p>
@@ -160,19 +338,44 @@
           <w:ilvl w:val="0"/>
           <w:numId w:val="3"/>
         </w:numPr>
+        <w:rPr>
+          <w:rFonts w:ascii="Times New Roman" w:hAnsi="Times New Roman" w:cs="Times New Roman"/>
+          <w:sz w:val="20"/>
+          <w:szCs w:val="20"/>
+        </w:rPr>
       </w:pPr>
       <w:proofErr w:type="spellStart"/>
       <w:r>
+        <w:rPr>
+          <w:rFonts w:ascii="Times New Roman" w:hAnsi="Times New Roman" w:cs="Times New Roman"/>
+          <w:sz w:val="20"/>
+          <w:szCs w:val="20"/>
+        </w:rPr>
         <w:t>BachDegree</w:t>
       </w:r>
       <w:proofErr w:type="spellEnd"/>
       <w:r>
+        <w:rPr>
+          <w:rFonts w:ascii="Times New Roman" w:hAnsi="Times New Roman" w:cs="Times New Roman"/>
+          <w:sz w:val="20"/>
+          <w:szCs w:val="20"/>
+        </w:rPr>
         <w:t xml:space="preserve"> – Data Type:</w:t>
       </w:r>
       <w:r>
+        <w:rPr>
+          <w:rFonts w:ascii="Times New Roman" w:hAnsi="Times New Roman" w:cs="Times New Roman"/>
+          <w:sz w:val="20"/>
+          <w:szCs w:val="20"/>
+        </w:rPr>
         <w:t xml:space="preserve"> numeric (contains numbers) Intent: percentage of population with bachelor’s degree</w:t>
       </w:r>
       <w:r>
+        <w:rPr>
+          <w:rFonts w:ascii="Times New Roman" w:hAnsi="Times New Roman" w:cs="Times New Roman"/>
+          <w:sz w:val="20"/>
+          <w:szCs w:val="20"/>
+        </w:rPr>
         <w:br/>
       </w:r>
     </w:p>
@@ -183,35 +386,80 @@
           <w:ilvl w:val="0"/>
           <w:numId w:val="1"/>
         </w:numPr>
-      </w:pPr>
-      <w:r>
+        <w:rPr>
+          <w:rFonts w:ascii="Times New Roman" w:hAnsi="Times New Roman" w:cs="Times New Roman"/>
+          <w:sz w:val="20"/>
+          <w:szCs w:val="20"/>
+        </w:rPr>
+      </w:pPr>
+      <w:r>
+        <w:rPr>
+          <w:rFonts w:ascii="Times New Roman" w:hAnsi="Times New Roman" w:cs="Times New Roman"/>
+          <w:sz w:val="20"/>
+          <w:szCs w:val="20"/>
+        </w:rPr>
         <w:t xml:space="preserve">Run the following functions and provide the results: </w:t>
       </w:r>
       <w:proofErr w:type="gramStart"/>
       <w:r>
+        <w:rPr>
+          <w:rFonts w:ascii="Times New Roman" w:hAnsi="Times New Roman" w:cs="Times New Roman"/>
+          <w:sz w:val="20"/>
+          <w:szCs w:val="20"/>
+        </w:rPr>
         <w:t>str(</w:t>
       </w:r>
       <w:proofErr w:type="gramEnd"/>
       <w:r>
+        <w:rPr>
+          <w:rFonts w:ascii="Times New Roman" w:hAnsi="Times New Roman" w:cs="Times New Roman"/>
+          <w:sz w:val="20"/>
+          <w:szCs w:val="20"/>
+        </w:rPr>
         <w:t xml:space="preserve">); </w:t>
       </w:r>
       <w:proofErr w:type="spellStart"/>
       <w:r>
+        <w:rPr>
+          <w:rFonts w:ascii="Times New Roman" w:hAnsi="Times New Roman" w:cs="Times New Roman"/>
+          <w:sz w:val="20"/>
+          <w:szCs w:val="20"/>
+        </w:rPr>
         <w:t>nrow</w:t>
       </w:r>
       <w:proofErr w:type="spellEnd"/>
       <w:r>
+        <w:rPr>
+          <w:rFonts w:ascii="Times New Roman" w:hAnsi="Times New Roman" w:cs="Times New Roman"/>
+          <w:sz w:val="20"/>
+          <w:szCs w:val="20"/>
+        </w:rPr>
         <w:t xml:space="preserve">(); </w:t>
       </w:r>
       <w:proofErr w:type="spellStart"/>
       <w:r>
+        <w:rPr>
+          <w:rFonts w:ascii="Times New Roman" w:hAnsi="Times New Roman" w:cs="Times New Roman"/>
+          <w:sz w:val="20"/>
+          <w:szCs w:val="20"/>
+        </w:rPr>
         <w:t>ncol</w:t>
       </w:r>
       <w:proofErr w:type="spellEnd"/>
       <w:r>
+        <w:rPr>
+          <w:rFonts w:ascii="Times New Roman" w:hAnsi="Times New Roman" w:cs="Times New Roman"/>
+          <w:sz w:val="20"/>
+          <w:szCs w:val="20"/>
+        </w:rPr>
         <w:t>()</w:t>
       </w:r>
       <w:r>
+        <w:rPr>
+          <w:rFonts w:ascii="Times New Roman" w:hAnsi="Times New Roman" w:cs="Times New Roman"/>
+          <w:sz w:val="20"/>
+          <w:szCs w:val="20"/>
+        </w:rPr>
         <w:br/>
         <w:t>str()</w:t>
       </w:r>
@@ -219,10 +467,18 @@
     <w:p>
       <w:pPr>
         <w:pStyle w:val="ListParagraph"/>
-      </w:pPr>
-      <w:r>
-        <w:rPr>
+        <w:rPr>
+          <w:rFonts w:ascii="Times New Roman" w:hAnsi="Times New Roman" w:cs="Times New Roman"/>
+          <w:sz w:val="20"/>
+          <w:szCs w:val="20"/>
+        </w:rPr>
+      </w:pPr>
+      <w:r>
+        <w:rPr>
+          <w:rFonts w:ascii="Times New Roman" w:hAnsi="Times New Roman" w:cs="Times New Roman"/>
           <w:noProof/>
+          <w:sz w:val="20"/>
+          <w:szCs w:val="20"/>
         </w:rPr>
         <w:drawing>
           <wp:inline distT="0" distB="0" distL="0" distR="0" wp14:anchorId="70DDED37" wp14:editId="15741F1D">
@@ -261,22 +517,45 @@
         </w:drawing>
       </w:r>
       <w:r>
+        <w:rPr>
+          <w:rFonts w:ascii="Times New Roman" w:hAnsi="Times New Roman" w:cs="Times New Roman"/>
+          <w:sz w:val="20"/>
+          <w:szCs w:val="20"/>
+        </w:rPr>
         <w:br/>
       </w:r>
       <w:proofErr w:type="spellStart"/>
       <w:r>
+        <w:rPr>
+          <w:rFonts w:ascii="Times New Roman" w:hAnsi="Times New Roman" w:cs="Times New Roman"/>
+          <w:sz w:val="20"/>
+          <w:szCs w:val="20"/>
+        </w:rPr>
         <w:t>nrow</w:t>
       </w:r>
       <w:proofErr w:type="spellEnd"/>
       <w:r>
+        <w:rPr>
+          <w:rFonts w:ascii="Times New Roman" w:hAnsi="Times New Roman" w:cs="Times New Roman"/>
+          <w:sz w:val="20"/>
+          <w:szCs w:val="20"/>
+        </w:rPr>
         <w:t>()</w:t>
       </w:r>
       <w:r>
+        <w:rPr>
+          <w:rFonts w:ascii="Times New Roman" w:hAnsi="Times New Roman" w:cs="Times New Roman"/>
+          <w:sz w:val="20"/>
+          <w:szCs w:val="20"/>
+        </w:rPr>
         <w:br/>
       </w:r>
       <w:r>
         <w:rPr>
+          <w:rFonts w:ascii="Times New Roman" w:hAnsi="Times New Roman" w:cs="Times New Roman"/>
           <w:noProof/>
+          <w:sz w:val="20"/>
+          <w:szCs w:val="20"/>
         </w:rPr>
         <w:drawing>
           <wp:inline distT="0" distB="0" distL="0" distR="0" wp14:anchorId="207D93C0" wp14:editId="0C99F549">
@@ -315,27 +594,55 @@
         </w:drawing>
       </w:r>
       <w:r>
+        <w:rPr>
+          <w:rFonts w:ascii="Times New Roman" w:hAnsi="Times New Roman" w:cs="Times New Roman"/>
+          <w:sz w:val="20"/>
+          <w:szCs w:val="20"/>
+        </w:rPr>
         <w:br/>
       </w:r>
       <w:proofErr w:type="spellStart"/>
       <w:proofErr w:type="gramStart"/>
       <w:r>
+        <w:rPr>
+          <w:rFonts w:ascii="Times New Roman" w:hAnsi="Times New Roman" w:cs="Times New Roman"/>
+          <w:sz w:val="20"/>
+          <w:szCs w:val="20"/>
+        </w:rPr>
         <w:t>ncol</w:t>
       </w:r>
       <w:proofErr w:type="spellEnd"/>
       <w:r>
+        <w:rPr>
+          <w:rFonts w:ascii="Times New Roman" w:hAnsi="Times New Roman" w:cs="Times New Roman"/>
+          <w:sz w:val="20"/>
+          <w:szCs w:val="20"/>
+        </w:rPr>
         <w:t>(</w:t>
       </w:r>
       <w:proofErr w:type="gramEnd"/>
       <w:r>
+        <w:rPr>
+          <w:rFonts w:ascii="Times New Roman" w:hAnsi="Times New Roman" w:cs="Times New Roman"/>
+          <w:sz w:val="20"/>
+          <w:szCs w:val="20"/>
+        </w:rPr>
         <w:t>)</w:t>
       </w:r>
       <w:r>
+        <w:rPr>
+          <w:rFonts w:ascii="Times New Roman" w:hAnsi="Times New Roman" w:cs="Times New Roman"/>
+          <w:sz w:val="20"/>
+          <w:szCs w:val="20"/>
+        </w:rPr>
         <w:br/>
       </w:r>
       <w:r>
         <w:rPr>
+          <w:rFonts w:ascii="Times New Roman" w:hAnsi="Times New Roman" w:cs="Times New Roman"/>
           <w:noProof/>
+          <w:sz w:val="20"/>
+          <w:szCs w:val="20"/>
         </w:rPr>
         <w:drawing>
           <wp:inline distT="0" distB="0" distL="0" distR="0" wp14:anchorId="345A389A" wp14:editId="043A3B86">
@@ -374,6 +681,11 @@
         </w:drawing>
       </w:r>
       <w:r>
+        <w:rPr>
+          <w:rFonts w:ascii="Times New Roman" w:hAnsi="Times New Roman" w:cs="Times New Roman"/>
+          <w:sz w:val="20"/>
+          <w:szCs w:val="20"/>
+        </w:rPr>
         <w:br/>
       </w:r>
     </w:p>
@@ -384,25 +696,53 @@
           <w:ilvl w:val="0"/>
           <w:numId w:val="1"/>
         </w:numPr>
-      </w:pPr>
-      <w:r>
+        <w:rPr>
+          <w:rFonts w:ascii="Times New Roman" w:hAnsi="Times New Roman" w:cs="Times New Roman"/>
+          <w:sz w:val="20"/>
+          <w:szCs w:val="20"/>
+        </w:rPr>
+      </w:pPr>
+      <w:r>
+        <w:rPr>
+          <w:rFonts w:ascii="Times New Roman" w:hAnsi="Times New Roman" w:cs="Times New Roman"/>
+          <w:sz w:val="20"/>
+          <w:szCs w:val="20"/>
+        </w:rPr>
         <w:lastRenderedPageBreak/>
         <w:t xml:space="preserve">Create a Histogram of the </w:t>
       </w:r>
       <w:proofErr w:type="spellStart"/>
       <w:r>
+        <w:rPr>
+          <w:rFonts w:ascii="Times New Roman" w:hAnsi="Times New Roman" w:cs="Times New Roman"/>
+          <w:sz w:val="20"/>
+          <w:szCs w:val="20"/>
+        </w:rPr>
         <w:t>HSDegree</w:t>
       </w:r>
       <w:proofErr w:type="spellEnd"/>
       <w:r>
+        <w:rPr>
+          <w:rFonts w:ascii="Times New Roman" w:hAnsi="Times New Roman" w:cs="Times New Roman"/>
+          <w:sz w:val="20"/>
+          <w:szCs w:val="20"/>
+        </w:rPr>
         <w:t xml:space="preserve"> variable using the ggplot2 package.</w:t>
       </w:r>
       <w:r>
+        <w:rPr>
+          <w:rFonts w:ascii="Times New Roman" w:hAnsi="Times New Roman" w:cs="Times New Roman"/>
+          <w:sz w:val="20"/>
+          <w:szCs w:val="20"/>
+        </w:rPr>
         <w:br/>
       </w:r>
       <w:r>
         <w:rPr>
+          <w:rFonts w:ascii="Times New Roman" w:hAnsi="Times New Roman" w:cs="Times New Roman"/>
           <w:noProof/>
+          <w:sz w:val="20"/>
+          <w:szCs w:val="20"/>
         </w:rPr>
         <w:drawing>
           <wp:inline distT="0" distB="0" distL="0" distR="0" wp14:anchorId="2AB4313A" wp14:editId="5DD1500A">
@@ -448,29 +788,53 @@
           <w:ilvl w:val="0"/>
           <w:numId w:val="1"/>
         </w:numPr>
-      </w:pPr>
-      <w:r>
+        <w:rPr>
+          <w:rFonts w:ascii="Times New Roman" w:hAnsi="Times New Roman" w:cs="Times New Roman"/>
+          <w:sz w:val="20"/>
+          <w:szCs w:val="20"/>
+        </w:rPr>
+      </w:pPr>
+      <w:r>
+        <w:rPr>
+          <w:rFonts w:ascii="Times New Roman" w:hAnsi="Times New Roman" w:cs="Times New Roman"/>
+          <w:sz w:val="20"/>
+          <w:szCs w:val="20"/>
+        </w:rPr>
         <w:lastRenderedPageBreak/>
         <w:t>Set a bin size for the Histogram that you think best visuals the data (the bin size will determine how many bars display and how wide they are)</w:t>
       </w:r>
       <w:r>
+        <w:rPr>
+          <w:rFonts w:ascii="Times New Roman" w:hAnsi="Times New Roman" w:cs="Times New Roman"/>
+          <w:sz w:val="20"/>
+          <w:szCs w:val="20"/>
+        </w:rPr>
         <w:t xml:space="preserve"> – </w:t>
       </w:r>
       <w:r>
         <w:rPr>
-          <w:color w:val="4472C4" w:themeColor="accent1"/>
+          <w:rFonts w:ascii="Times New Roman" w:hAnsi="Times New Roman" w:cs="Times New Roman"/>
+          <w:color w:val="4472C4" w:themeColor="accent1"/>
+          <w:sz w:val="20"/>
+          <w:szCs w:val="20"/>
         </w:rPr>
         <w:t>bin size of 20</w:t>
       </w:r>
       <w:r>
         <w:rPr>
-          <w:color w:val="4472C4" w:themeColor="accent1"/>
+          <w:rFonts w:ascii="Times New Roman" w:hAnsi="Times New Roman" w:cs="Times New Roman"/>
+          <w:color w:val="4472C4" w:themeColor="accent1"/>
+          <w:sz w:val="20"/>
+          <w:szCs w:val="20"/>
         </w:rPr>
         <w:br/>
       </w:r>
       <w:r>
         <w:rPr>
+          <w:rFonts w:ascii="Times New Roman" w:hAnsi="Times New Roman" w:cs="Times New Roman"/>
           <w:noProof/>
+          <w:sz w:val="20"/>
+          <w:szCs w:val="20"/>
         </w:rPr>
         <w:drawing>
           <wp:inline distT="0" distB="0" distL="0" distR="0" wp14:anchorId="705A2080" wp14:editId="4C9DCD81">
@@ -516,17 +880,35 @@
           <w:ilvl w:val="0"/>
           <w:numId w:val="1"/>
         </w:numPr>
-      </w:pPr>
-      <w:r>
+        <w:rPr>
+          <w:rFonts w:ascii="Times New Roman" w:hAnsi="Times New Roman" w:cs="Times New Roman"/>
+          <w:sz w:val="20"/>
+          <w:szCs w:val="20"/>
+        </w:rPr>
+      </w:pPr>
+      <w:r>
+        <w:rPr>
+          <w:rFonts w:ascii="Times New Roman" w:hAnsi="Times New Roman" w:cs="Times New Roman"/>
+          <w:sz w:val="20"/>
+          <w:szCs w:val="20"/>
+        </w:rPr>
         <w:lastRenderedPageBreak/>
         <w:t>Include a Title and appropriate X/Y axis labels on your Histogram Plot.</w:t>
       </w:r>
       <w:r>
+        <w:rPr>
+          <w:rFonts w:ascii="Times New Roman" w:hAnsi="Times New Roman" w:cs="Times New Roman"/>
+          <w:sz w:val="20"/>
+          <w:szCs w:val="20"/>
+        </w:rPr>
         <w:br/>
       </w:r>
       <w:r>
         <w:rPr>
+          <w:rFonts w:ascii="Times New Roman" w:hAnsi="Times New Roman" w:cs="Times New Roman"/>
           <w:noProof/>
+          <w:sz w:val="20"/>
+          <w:szCs w:val="20"/>
         </w:rPr>
         <w:drawing>
           <wp:inline distT="0" distB="0" distL="0" distR="0" wp14:anchorId="75728641" wp14:editId="45957388">
@@ -565,7 +947,15 @@
         </w:drawing>
       </w:r>
     </w:p>
-    <w:p/>
+    <w:p>
+      <w:pPr>
+        <w:rPr>
+          <w:rFonts w:ascii="Times New Roman" w:hAnsi="Times New Roman" w:cs="Times New Roman"/>
+          <w:sz w:val="20"/>
+          <w:szCs w:val="20"/>
+        </w:rPr>
+      </w:pPr>
+    </w:p>
     <w:p>
       <w:pPr>
         <w:pStyle w:val="ListParagraph"/>
@@ -573,8 +963,18 @@
           <w:ilvl w:val="0"/>
           <w:numId w:val="1"/>
         </w:numPr>
-      </w:pPr>
-      <w:r>
+        <w:rPr>
+          <w:rFonts w:ascii="Times New Roman" w:hAnsi="Times New Roman" w:cs="Times New Roman"/>
+          <w:sz w:val="20"/>
+          <w:szCs w:val="20"/>
+        </w:rPr>
+      </w:pPr>
+      <w:r>
+        <w:rPr>
+          <w:rFonts w:ascii="Times New Roman" w:hAnsi="Times New Roman" w:cs="Times New Roman"/>
+          <w:sz w:val="20"/>
+          <w:szCs w:val="20"/>
+        </w:rPr>
         <w:t>Answer the following questions based on the Histogram produced:</w:t>
       </w:r>
     </w:p>
@@ -585,16 +985,36 @@
           <w:ilvl w:val="0"/>
           <w:numId w:val="5"/>
         </w:numPr>
-      </w:pPr>
-      <w:r>
+        <w:rPr>
+          <w:rFonts w:ascii="Times New Roman" w:hAnsi="Times New Roman" w:cs="Times New Roman"/>
+          <w:sz w:val="20"/>
+          <w:szCs w:val="20"/>
+        </w:rPr>
+      </w:pPr>
+      <w:r>
+        <w:rPr>
+          <w:rFonts w:ascii="Times New Roman" w:hAnsi="Times New Roman" w:cs="Times New Roman"/>
+          <w:sz w:val="20"/>
+          <w:szCs w:val="20"/>
+        </w:rPr>
         <w:t xml:space="preserve">Based on what you see in this histogram, is the data distribution </w:t>
       </w:r>
       <w:bookmarkStart w:id="1" w:name="OLE_LINK2"/>
       <w:r>
+        <w:rPr>
+          <w:rFonts w:ascii="Times New Roman" w:hAnsi="Times New Roman" w:cs="Times New Roman"/>
+          <w:sz w:val="20"/>
+          <w:szCs w:val="20"/>
+        </w:rPr>
         <w:t>unimodal</w:t>
       </w:r>
       <w:bookmarkEnd w:id="1"/>
       <w:r>
+        <w:rPr>
+          <w:rFonts w:ascii="Times New Roman" w:hAnsi="Times New Roman" w:cs="Times New Roman"/>
+          <w:sz w:val="20"/>
+          <w:szCs w:val="20"/>
+        </w:rPr>
         <w:t>?</w:t>
       </w:r>
     </w:p>
@@ -603,12 +1023,18 @@
         <w:pStyle w:val="ListParagraph"/>
         <w:ind w:left="1440"/>
         <w:rPr>
-          <w:color w:val="4472C4" w:themeColor="accent1"/>
-        </w:rPr>
-      </w:pPr>
-      <w:r>
-        <w:rPr>
-          <w:color w:val="4472C4" w:themeColor="accent1"/>
+          <w:rFonts w:ascii="Times New Roman" w:hAnsi="Times New Roman" w:cs="Times New Roman"/>
+          <w:color w:val="4472C4" w:themeColor="accent1"/>
+          <w:sz w:val="20"/>
+          <w:szCs w:val="20"/>
+        </w:rPr>
+      </w:pPr>
+      <w:r>
+        <w:rPr>
+          <w:rFonts w:ascii="Times New Roman" w:hAnsi="Times New Roman" w:cs="Times New Roman"/>
+          <w:color w:val="4472C4" w:themeColor="accent1"/>
+          <w:sz w:val="20"/>
+          <w:szCs w:val="20"/>
         </w:rPr>
         <w:t>No, the data is not distributed unimodal. There are skews in between</w:t>
       </w:r>
@@ -621,26 +1047,52 @@
           <w:numId w:val="5"/>
         </w:numPr>
         <w:rPr>
-          <w:color w:val="4472C4" w:themeColor="accent1"/>
-        </w:rPr>
-      </w:pPr>
-      <w:r>
+          <w:rFonts w:ascii="Times New Roman" w:hAnsi="Times New Roman" w:cs="Times New Roman"/>
+          <w:color w:val="4472C4" w:themeColor="accent1"/>
+          <w:sz w:val="20"/>
+          <w:szCs w:val="20"/>
+        </w:rPr>
+      </w:pPr>
+      <w:r>
+        <w:rPr>
+          <w:rFonts w:ascii="Times New Roman" w:hAnsi="Times New Roman" w:cs="Times New Roman"/>
+          <w:sz w:val="20"/>
+          <w:szCs w:val="20"/>
+        </w:rPr>
         <w:t xml:space="preserve">Is it </w:t>
       </w:r>
       <w:bookmarkStart w:id="2" w:name="OLE_LINK3"/>
       <w:r>
+        <w:rPr>
+          <w:rFonts w:ascii="Times New Roman" w:hAnsi="Times New Roman" w:cs="Times New Roman"/>
+          <w:sz w:val="20"/>
+          <w:szCs w:val="20"/>
+        </w:rPr>
         <w:t>approximately symmetrical</w:t>
       </w:r>
       <w:bookmarkEnd w:id="2"/>
       <w:r>
+        <w:rPr>
+          <w:rFonts w:ascii="Times New Roman" w:hAnsi="Times New Roman" w:cs="Times New Roman"/>
+          <w:sz w:val="20"/>
+          <w:szCs w:val="20"/>
+        </w:rPr>
         <w:t>?</w:t>
       </w:r>
       <w:r>
+        <w:rPr>
+          <w:rFonts w:ascii="Times New Roman" w:hAnsi="Times New Roman" w:cs="Times New Roman"/>
+          <w:sz w:val="20"/>
+          <w:szCs w:val="20"/>
+        </w:rPr>
         <w:t xml:space="preserve"> </w:t>
       </w:r>
       <w:r>
         <w:rPr>
-          <w:color w:val="4472C4" w:themeColor="accent1"/>
+          <w:rFonts w:ascii="Times New Roman" w:hAnsi="Times New Roman" w:cs="Times New Roman"/>
+          <w:color w:val="4472C4" w:themeColor="accent1"/>
+          <w:sz w:val="20"/>
+          <w:szCs w:val="20"/>
         </w:rPr>
         <w:t>No, it is not approximately symmetrical, as it is not balanced on left or right tails</w:t>
       </w:r>
@@ -652,34 +1104,61 @@
           <w:ilvl w:val="0"/>
           <w:numId w:val="5"/>
         </w:numPr>
-      </w:pPr>
-      <w:r>
+        <w:rPr>
+          <w:rFonts w:ascii="Times New Roman" w:hAnsi="Times New Roman" w:cs="Times New Roman"/>
+          <w:sz w:val="20"/>
+          <w:szCs w:val="20"/>
+        </w:rPr>
+      </w:pPr>
+      <w:r>
+        <w:rPr>
+          <w:rFonts w:ascii="Times New Roman" w:hAnsi="Times New Roman" w:cs="Times New Roman"/>
+          <w:sz w:val="20"/>
+          <w:szCs w:val="20"/>
+        </w:rPr>
         <w:t>Is it approximately bell-shaped?</w:t>
       </w:r>
       <w:r>
+        <w:rPr>
+          <w:rFonts w:ascii="Times New Roman" w:hAnsi="Times New Roman" w:cs="Times New Roman"/>
+          <w:sz w:val="20"/>
+          <w:szCs w:val="20"/>
+        </w:rPr>
         <w:t xml:space="preserve"> </w:t>
       </w:r>
       <w:r>
         <w:rPr>
-          <w:color w:val="4472C4" w:themeColor="accent1"/>
+          <w:rFonts w:ascii="Times New Roman" w:hAnsi="Times New Roman" w:cs="Times New Roman"/>
+          <w:color w:val="4472C4" w:themeColor="accent1"/>
+          <w:sz w:val="20"/>
+          <w:szCs w:val="20"/>
         </w:rPr>
         <w:t>No</w:t>
       </w:r>
       <w:r>
         <w:rPr>
-          <w:color w:val="4472C4" w:themeColor="accent1"/>
+          <w:rFonts w:ascii="Times New Roman" w:hAnsi="Times New Roman" w:cs="Times New Roman"/>
+          <w:color w:val="4472C4" w:themeColor="accent1"/>
+          <w:sz w:val="20"/>
+          <w:szCs w:val="20"/>
         </w:rPr>
         <w:t xml:space="preserve">, it is </w:t>
       </w:r>
       <w:r>
         <w:rPr>
-          <w:color w:val="4472C4" w:themeColor="accent1"/>
+          <w:rFonts w:ascii="Times New Roman" w:hAnsi="Times New Roman" w:cs="Times New Roman"/>
+          <w:color w:val="4472C4" w:themeColor="accent1"/>
+          <w:sz w:val="20"/>
+          <w:szCs w:val="20"/>
         </w:rPr>
         <w:t xml:space="preserve">not </w:t>
       </w:r>
       <w:r>
         <w:rPr>
-          <w:color w:val="4472C4" w:themeColor="accent1"/>
+          <w:rFonts w:ascii="Times New Roman" w:hAnsi="Times New Roman" w:cs="Times New Roman"/>
+          <w:color w:val="4472C4" w:themeColor="accent1"/>
+          <w:sz w:val="20"/>
+          <w:szCs w:val="20"/>
         </w:rPr>
         <w:t>approximately bell shaped</w:t>
       </w:r>
@@ -691,36 +1170,36 @@
           <w:ilvl w:val="0"/>
           <w:numId w:val="5"/>
         </w:numPr>
-      </w:pPr>
-      <w:r>
+        <w:rPr>
+          <w:rFonts w:ascii="Times New Roman" w:hAnsi="Times New Roman" w:cs="Times New Roman"/>
+          <w:sz w:val="20"/>
+          <w:szCs w:val="20"/>
+        </w:rPr>
+      </w:pPr>
+      <w:r>
+        <w:rPr>
+          <w:rFonts w:ascii="Times New Roman" w:hAnsi="Times New Roman" w:cs="Times New Roman"/>
+          <w:sz w:val="20"/>
+          <w:szCs w:val="20"/>
+        </w:rPr>
         <w:t>Is it approximately normal?</w:t>
       </w:r>
       <w:r>
+        <w:rPr>
+          <w:rFonts w:ascii="Times New Roman" w:hAnsi="Times New Roman" w:cs="Times New Roman"/>
+          <w:sz w:val="20"/>
+          <w:szCs w:val="20"/>
+        </w:rPr>
         <w:t xml:space="preserve"> </w:t>
       </w:r>
       <w:r>
         <w:rPr>
-          <w:color w:val="4472C4" w:themeColor="accent1"/>
-        </w:rPr>
-        <w:t>No</w:t>
-      </w:r>
-      <w:r>
-        <w:rPr>
-          <w:color w:val="4472C4" w:themeColor="accent1"/>
-        </w:rPr>
-        <w:t xml:space="preserve">, as the bars roughly </w:t>
-      </w:r>
-      <w:r>
-        <w:rPr>
-          <w:color w:val="4472C4" w:themeColor="accent1"/>
-        </w:rPr>
-        <w:t xml:space="preserve">did not </w:t>
-      </w:r>
-      <w:r>
-        <w:rPr>
-          <w:color w:val="4472C4" w:themeColor="accent1"/>
-        </w:rPr>
-        <w:t>follow a bell shape</w:t>
+          <w:rFonts w:ascii="Times New Roman" w:hAnsi="Times New Roman" w:cs="Times New Roman"/>
+          <w:color w:val="4472C4" w:themeColor="accent1"/>
+          <w:sz w:val="20"/>
+          <w:szCs w:val="20"/>
+        </w:rPr>
+        <w:t>No, as the bars roughly did not follow a bell shape</w:t>
       </w:r>
     </w:p>
     <w:p>
@@ -730,16 +1209,34 @@
           <w:ilvl w:val="0"/>
           <w:numId w:val="5"/>
         </w:numPr>
-      </w:pPr>
-      <w:r>
+        <w:rPr>
+          <w:rFonts w:ascii="Times New Roman" w:hAnsi="Times New Roman" w:cs="Times New Roman"/>
+          <w:sz w:val="20"/>
+          <w:szCs w:val="20"/>
+        </w:rPr>
+      </w:pPr>
+      <w:r>
+        <w:rPr>
+          <w:rFonts w:ascii="Times New Roman" w:hAnsi="Times New Roman" w:cs="Times New Roman"/>
+          <w:sz w:val="20"/>
+          <w:szCs w:val="20"/>
+        </w:rPr>
         <w:t>If not normal, is the distribution skewed? If so, in which direction?</w:t>
       </w:r>
       <w:r>
+        <w:rPr>
+          <w:rFonts w:ascii="Times New Roman" w:hAnsi="Times New Roman" w:cs="Times New Roman"/>
+          <w:sz w:val="20"/>
+          <w:szCs w:val="20"/>
+        </w:rPr>
         <w:t xml:space="preserve"> </w:t>
       </w:r>
       <w:r>
         <w:rPr>
-          <w:color w:val="4472C4" w:themeColor="accent1"/>
+          <w:rFonts w:ascii="Times New Roman" w:hAnsi="Times New Roman" w:cs="Times New Roman"/>
+          <w:color w:val="4472C4" w:themeColor="accent1"/>
+          <w:sz w:val="20"/>
+          <w:szCs w:val="20"/>
         </w:rPr>
         <w:t>Yes, in left tail direction</w:t>
       </w:r>
@@ -751,8 +1248,18 @@
           <w:ilvl w:val="0"/>
           <w:numId w:val="5"/>
         </w:numPr>
-      </w:pPr>
-      <w:r>
+        <w:rPr>
+          <w:rFonts w:ascii="Times New Roman" w:hAnsi="Times New Roman" w:cs="Times New Roman"/>
+          <w:sz w:val="20"/>
+          <w:szCs w:val="20"/>
+        </w:rPr>
+      </w:pPr>
+      <w:r>
+        <w:rPr>
+          <w:rFonts w:ascii="Times New Roman" w:hAnsi="Times New Roman" w:cs="Times New Roman"/>
+          <w:sz w:val="20"/>
+          <w:szCs w:val="20"/>
+        </w:rPr>
         <w:t>Include a normal curve to the Histogram that you plotted.</w:t>
       </w:r>
     </w:p>
@@ -763,32 +1270,61 @@
           <w:ilvl w:val="0"/>
           <w:numId w:val="5"/>
         </w:numPr>
-      </w:pPr>
-      <w:r>
+        <w:rPr>
+          <w:rFonts w:ascii="Times New Roman" w:hAnsi="Times New Roman" w:cs="Times New Roman"/>
+          <w:sz w:val="20"/>
+          <w:szCs w:val="20"/>
+        </w:rPr>
+      </w:pPr>
+      <w:r>
+        <w:rPr>
+          <w:rFonts w:ascii="Times New Roman" w:hAnsi="Times New Roman" w:cs="Times New Roman"/>
+          <w:sz w:val="20"/>
+          <w:szCs w:val="20"/>
+        </w:rPr>
         <w:t>Explain whether a normal distribution can accurately be used as a model for this data.</w:t>
       </w:r>
       <w:r>
+        <w:rPr>
+          <w:rFonts w:ascii="Times New Roman" w:hAnsi="Times New Roman" w:cs="Times New Roman"/>
+          <w:sz w:val="20"/>
+          <w:szCs w:val="20"/>
+        </w:rPr>
         <w:br/>
       </w:r>
       <w:r>
         <w:rPr>
-          <w:color w:val="4472C4" w:themeColor="accent1"/>
-        </w:rPr>
-        <w:t xml:space="preserve">Cannot use normal distribution, as the plot is not symmetrical around its mean value. It </w:t>
-      </w:r>
-      <w:r>
-        <w:rPr>
-          <w:color w:val="4472C4" w:themeColor="accent1"/>
+          <w:rFonts w:ascii="Times New Roman" w:hAnsi="Times New Roman" w:cs="Times New Roman"/>
+          <w:color w:val="4472C4" w:themeColor="accent1"/>
+          <w:sz w:val="20"/>
+          <w:szCs w:val="20"/>
+        </w:rPr>
+        <w:t xml:space="preserve">Cannot use normal distribution, as the plot is not symmetrical around its mean value. It is not </w:t>
+      </w:r>
+      <w:r>
+        <w:rPr>
+          <w:rFonts w:ascii="Times New Roman" w:hAnsi="Times New Roman" w:cs="Times New Roman"/>
+          <w:color w:val="4472C4" w:themeColor="accent1"/>
+          <w:sz w:val="20"/>
+          <w:szCs w:val="20"/>
         </w:rPr>
         <w:lastRenderedPageBreak/>
-        <w:t>is not visually depicted as the bell curve</w:t>
-      </w:r>
-      <w:r>
+        <w:t>visually depicted as the bell curve</w:t>
+      </w:r>
+      <w:r>
+        <w:rPr>
+          <w:rFonts w:ascii="Times New Roman" w:hAnsi="Times New Roman" w:cs="Times New Roman"/>
+          <w:sz w:val="20"/>
+          <w:szCs w:val="20"/>
+        </w:rPr>
         <w:br/>
       </w:r>
       <w:r>
         <w:rPr>
+          <w:rFonts w:ascii="Times New Roman" w:hAnsi="Times New Roman" w:cs="Times New Roman"/>
           <w:noProof/>
+          <w:sz w:val="20"/>
+          <w:szCs w:val="20"/>
         </w:rPr>
         <w:drawing>
           <wp:inline distT="0" distB="0" distL="0" distR="0" wp14:anchorId="2CDF3704" wp14:editId="0A4E7005">
@@ -827,7 +1363,15 @@
         </w:drawing>
       </w:r>
     </w:p>
-    <w:p/>
+    <w:p>
+      <w:pPr>
+        <w:rPr>
+          <w:rFonts w:ascii="Times New Roman" w:hAnsi="Times New Roman" w:cs="Times New Roman"/>
+          <w:sz w:val="20"/>
+          <w:szCs w:val="20"/>
+        </w:rPr>
+      </w:pPr>
+    </w:p>
     <w:p>
       <w:pPr>
         <w:pStyle w:val="ListParagraph"/>
@@ -835,33 +1379,71 @@
           <w:ilvl w:val="0"/>
           <w:numId w:val="1"/>
         </w:numPr>
-      </w:pPr>
-      <w:r>
+        <w:rPr>
+          <w:rFonts w:ascii="Times New Roman" w:hAnsi="Times New Roman" w:cs="Times New Roman"/>
+          <w:sz w:val="20"/>
+          <w:szCs w:val="20"/>
+        </w:rPr>
+      </w:pPr>
+      <w:r>
+        <w:rPr>
+          <w:rFonts w:ascii="Times New Roman" w:hAnsi="Times New Roman" w:cs="Times New Roman"/>
+          <w:sz w:val="20"/>
+          <w:szCs w:val="20"/>
+        </w:rPr>
         <w:lastRenderedPageBreak/>
         <w:t xml:space="preserve">Create a </w:t>
       </w:r>
       <w:bookmarkStart w:id="3" w:name="OLE_LINK4"/>
       <w:r>
+        <w:rPr>
+          <w:rFonts w:ascii="Times New Roman" w:hAnsi="Times New Roman" w:cs="Times New Roman"/>
+          <w:sz w:val="20"/>
+          <w:szCs w:val="20"/>
+        </w:rPr>
         <w:t xml:space="preserve">Probability Plot </w:t>
       </w:r>
       <w:bookmarkEnd w:id="3"/>
       <w:r>
+        <w:rPr>
+          <w:rFonts w:ascii="Times New Roman" w:hAnsi="Times New Roman" w:cs="Times New Roman"/>
+          <w:sz w:val="20"/>
+          <w:szCs w:val="20"/>
+        </w:rPr>
         <w:t xml:space="preserve">of the </w:t>
       </w:r>
       <w:proofErr w:type="spellStart"/>
       <w:r>
+        <w:rPr>
+          <w:rFonts w:ascii="Times New Roman" w:hAnsi="Times New Roman" w:cs="Times New Roman"/>
+          <w:sz w:val="20"/>
+          <w:szCs w:val="20"/>
+        </w:rPr>
         <w:t>HSDegree</w:t>
       </w:r>
       <w:proofErr w:type="spellEnd"/>
       <w:r>
+        <w:rPr>
+          <w:rFonts w:ascii="Times New Roman" w:hAnsi="Times New Roman" w:cs="Times New Roman"/>
+          <w:sz w:val="20"/>
+          <w:szCs w:val="20"/>
+        </w:rPr>
         <w:t xml:space="preserve"> variable.</w:t>
       </w:r>
       <w:r>
+        <w:rPr>
+          <w:rFonts w:ascii="Times New Roman" w:hAnsi="Times New Roman" w:cs="Times New Roman"/>
+          <w:sz w:val="20"/>
+          <w:szCs w:val="20"/>
+        </w:rPr>
         <w:br/>
       </w:r>
       <w:r>
         <w:rPr>
+          <w:rFonts w:ascii="Times New Roman" w:hAnsi="Times New Roman" w:cs="Times New Roman"/>
           <w:noProof/>
+          <w:sz w:val="20"/>
+          <w:szCs w:val="20"/>
         </w:rPr>
         <w:drawing>
           <wp:inline distT="0" distB="0" distL="0" distR="0" wp14:anchorId="34C2D60F" wp14:editId="319AC3F5">
@@ -900,7 +1482,15 @@
         </w:drawing>
       </w:r>
     </w:p>
-    <w:p/>
+    <w:p>
+      <w:pPr>
+        <w:rPr>
+          <w:rFonts w:ascii="Times New Roman" w:hAnsi="Times New Roman" w:cs="Times New Roman"/>
+          <w:sz w:val="20"/>
+          <w:szCs w:val="20"/>
+        </w:rPr>
+      </w:pPr>
+    </w:p>
     <w:p>
       <w:pPr>
         <w:pStyle w:val="ListParagraph"/>
@@ -908,8 +1498,18 @@
           <w:ilvl w:val="0"/>
           <w:numId w:val="1"/>
         </w:numPr>
-      </w:pPr>
-      <w:r>
+        <w:rPr>
+          <w:rFonts w:ascii="Times New Roman" w:hAnsi="Times New Roman" w:cs="Times New Roman"/>
+          <w:sz w:val="20"/>
+          <w:szCs w:val="20"/>
+        </w:rPr>
+      </w:pPr>
+      <w:r>
+        <w:rPr>
+          <w:rFonts w:ascii="Times New Roman" w:hAnsi="Times New Roman" w:cs="Times New Roman"/>
+          <w:sz w:val="20"/>
+          <w:szCs w:val="20"/>
+        </w:rPr>
         <w:t>Answer the following questions based on the Probability Plot:</w:t>
       </w:r>
     </w:p>
@@ -920,17 +1520,42 @@
           <w:ilvl w:val="0"/>
           <w:numId w:val="4"/>
         </w:numPr>
-      </w:pPr>
-      <w:r>
+        <w:rPr>
+          <w:rFonts w:ascii="Times New Roman" w:hAnsi="Times New Roman" w:cs="Times New Roman"/>
+          <w:sz w:val="20"/>
+          <w:szCs w:val="20"/>
+        </w:rPr>
+      </w:pPr>
+      <w:r>
+        <w:rPr>
+          <w:rFonts w:ascii="Times New Roman" w:hAnsi="Times New Roman" w:cs="Times New Roman"/>
+          <w:sz w:val="20"/>
+          <w:szCs w:val="20"/>
+        </w:rPr>
         <w:t>Based on what you see in this probability plot, is the distribution approximately normal? Explain how you know.</w:t>
       </w:r>
       <w:r>
+        <w:rPr>
+          <w:rFonts w:ascii="Times New Roman" w:hAnsi="Times New Roman" w:cs="Times New Roman"/>
+          <w:sz w:val="20"/>
+          <w:szCs w:val="20"/>
+        </w:rPr>
         <w:t xml:space="preserve"> </w:t>
       </w:r>
       <w:r>
+        <w:rPr>
+          <w:rFonts w:ascii="Times New Roman" w:hAnsi="Times New Roman" w:cs="Times New Roman"/>
+          <w:sz w:val="20"/>
+          <w:szCs w:val="20"/>
+        </w:rPr>
         <w:t>No,</w:t>
       </w:r>
       <w:r>
+        <w:rPr>
+          <w:rFonts w:ascii="Times New Roman" w:hAnsi="Times New Roman" w:cs="Times New Roman"/>
+          <w:sz w:val="20"/>
+          <w:szCs w:val="20"/>
+        </w:rPr>
         <w:t xml:space="preserve"> it is not normal, as the plot is not symmetrical at the mean value</w:t>
       </w:r>
     </w:p>
@@ -941,33 +1566,65 @@
           <w:ilvl w:val="0"/>
           <w:numId w:val="4"/>
         </w:numPr>
-      </w:pPr>
-      <w:r>
+        <w:rPr>
+          <w:rFonts w:ascii="Times New Roman" w:hAnsi="Times New Roman" w:cs="Times New Roman"/>
+          <w:sz w:val="20"/>
+          <w:szCs w:val="20"/>
+        </w:rPr>
+      </w:pPr>
+      <w:r>
+        <w:rPr>
+          <w:rFonts w:ascii="Times New Roman" w:hAnsi="Times New Roman" w:cs="Times New Roman"/>
+          <w:sz w:val="20"/>
+          <w:szCs w:val="20"/>
+        </w:rPr>
         <w:t>If not normal, is the distribution skewed? If so, in which direction? Explain how you know.</w:t>
       </w:r>
       <w:r>
+        <w:rPr>
+          <w:rFonts w:ascii="Times New Roman" w:hAnsi="Times New Roman" w:cs="Times New Roman"/>
+          <w:sz w:val="20"/>
+          <w:szCs w:val="20"/>
+        </w:rPr>
         <w:t xml:space="preserve"> </w:t>
       </w:r>
       <w:r>
         <w:rPr>
-          <w:color w:val="4472C4" w:themeColor="accent1"/>
+          <w:rFonts w:ascii="Times New Roman" w:hAnsi="Times New Roman" w:cs="Times New Roman"/>
+          <w:color w:val="4472C4" w:themeColor="accent1"/>
+          <w:sz w:val="20"/>
+          <w:szCs w:val="20"/>
         </w:rPr>
         <w:t xml:space="preserve">It is distributed skewed, </w:t>
       </w:r>
       <w:r>
         <w:rPr>
-          <w:color w:val="4472C4" w:themeColor="accent1"/>
+          <w:rFonts w:ascii="Times New Roman" w:hAnsi="Times New Roman" w:cs="Times New Roman"/>
+          <w:color w:val="4472C4" w:themeColor="accent1"/>
+          <w:sz w:val="20"/>
+          <w:szCs w:val="20"/>
         </w:rPr>
         <w:t>it</w:t>
       </w:r>
       <w:r>
         <w:rPr>
-          <w:color w:val="4472C4" w:themeColor="accent1"/>
+          <w:rFonts w:ascii="Times New Roman" w:hAnsi="Times New Roman" w:cs="Times New Roman"/>
+          <w:color w:val="4472C4" w:themeColor="accent1"/>
+          <w:sz w:val="20"/>
+          <w:szCs w:val="20"/>
         </w:rPr>
         <w:t xml:space="preserve"> is the left tail, as it is much longer than right</w:t>
       </w:r>
     </w:p>
-    <w:p/>
+    <w:p>
+      <w:pPr>
+        <w:rPr>
+          <w:rFonts w:ascii="Times New Roman" w:hAnsi="Times New Roman" w:cs="Times New Roman"/>
+          <w:sz w:val="20"/>
+          <w:szCs w:val="20"/>
+        </w:rPr>
+      </w:pPr>
+    </w:p>
     <w:p>
       <w:pPr>
         <w:pStyle w:val="ListParagraph"/>
@@ -975,31 +1632,64 @@
           <w:ilvl w:val="0"/>
           <w:numId w:val="1"/>
         </w:numPr>
-      </w:pPr>
-      <w:r>
+        <w:rPr>
+          <w:rFonts w:ascii="Times New Roman" w:hAnsi="Times New Roman" w:cs="Times New Roman"/>
+          <w:sz w:val="20"/>
+          <w:szCs w:val="20"/>
+        </w:rPr>
+      </w:pPr>
+      <w:r>
+        <w:rPr>
+          <w:rFonts w:ascii="Times New Roman" w:hAnsi="Times New Roman" w:cs="Times New Roman"/>
+          <w:sz w:val="20"/>
+          <w:szCs w:val="20"/>
+        </w:rPr>
         <w:t xml:space="preserve">Now that you have looked at this data visually for normality, you will now quantify normality with numbers using the </w:t>
       </w:r>
       <w:bookmarkStart w:id="4" w:name="OLE_LINK5"/>
       <w:proofErr w:type="spellStart"/>
       <w:proofErr w:type="gramStart"/>
       <w:r>
+        <w:rPr>
+          <w:rFonts w:ascii="Times New Roman" w:hAnsi="Times New Roman" w:cs="Times New Roman"/>
+          <w:sz w:val="20"/>
+          <w:szCs w:val="20"/>
+        </w:rPr>
         <w:t>stat.desc</w:t>
       </w:r>
       <w:proofErr w:type="spellEnd"/>
       <w:proofErr w:type="gramEnd"/>
       <w:r>
+        <w:rPr>
+          <w:rFonts w:ascii="Times New Roman" w:hAnsi="Times New Roman" w:cs="Times New Roman"/>
+          <w:sz w:val="20"/>
+          <w:szCs w:val="20"/>
+        </w:rPr>
         <w:t xml:space="preserve">() </w:t>
       </w:r>
       <w:bookmarkEnd w:id="4"/>
       <w:r>
+        <w:rPr>
+          <w:rFonts w:ascii="Times New Roman" w:hAnsi="Times New Roman" w:cs="Times New Roman"/>
+          <w:sz w:val="20"/>
+          <w:szCs w:val="20"/>
+        </w:rPr>
         <w:t>function. Include a screen capture of the results produced.</w:t>
       </w:r>
       <w:r>
+        <w:rPr>
+          <w:rFonts w:ascii="Times New Roman" w:hAnsi="Times New Roman" w:cs="Times New Roman"/>
+          <w:sz w:val="20"/>
+          <w:szCs w:val="20"/>
+        </w:rPr>
         <w:br/>
       </w:r>
       <w:r>
         <w:rPr>
+          <w:rFonts w:ascii="Times New Roman" w:hAnsi="Times New Roman" w:cs="Times New Roman"/>
           <w:noProof/>
+          <w:sz w:val="20"/>
+          <w:szCs w:val="20"/>
         </w:rPr>
         <w:lastRenderedPageBreak/>
         <w:drawing>
@@ -1039,11 +1729,19 @@
         </w:drawing>
       </w:r>
       <w:r>
+        <w:rPr>
+          <w:rFonts w:ascii="Times New Roman" w:hAnsi="Times New Roman" w:cs="Times New Roman"/>
+          <w:sz w:val="20"/>
+          <w:szCs w:val="20"/>
+        </w:rPr>
         <w:br/>
       </w:r>
       <w:r>
         <w:rPr>
+          <w:rFonts w:ascii="Times New Roman" w:hAnsi="Times New Roman" w:cs="Times New Roman"/>
           <w:noProof/>
+          <w:sz w:val="20"/>
+          <w:szCs w:val="20"/>
         </w:rPr>
         <w:drawing>
           <wp:inline distT="0" distB="0" distL="0" distR="0" wp14:anchorId="3873C7D7" wp14:editId="06AFCB12">
@@ -1082,7 +1780,15 @@
         </w:drawing>
       </w:r>
     </w:p>
-    <w:p/>
+    <w:p>
+      <w:pPr>
+        <w:rPr>
+          <w:rFonts w:ascii="Times New Roman" w:hAnsi="Times New Roman" w:cs="Times New Roman"/>
+          <w:sz w:val="20"/>
+          <w:szCs w:val="20"/>
+        </w:rPr>
+      </w:pPr>
+    </w:p>
     <w:p>
       <w:pPr>
         <w:pStyle w:val="ListParagraph"/>
@@ -1091,62 +1797,65 @@
           <w:numId w:val="1"/>
         </w:numPr>
         <w:rPr>
-          <w:color w:val="4472C4" w:themeColor="accent1"/>
-        </w:rPr>
-      </w:pPr>
-      <w:r>
+          <w:rFonts w:ascii="Times New Roman" w:hAnsi="Times New Roman" w:cs="Times New Roman"/>
+          <w:color w:val="4472C4" w:themeColor="accent1"/>
+          <w:sz w:val="20"/>
+          <w:szCs w:val="20"/>
+        </w:rPr>
+      </w:pPr>
+      <w:r>
+        <w:rPr>
+          <w:rFonts w:ascii="Times New Roman" w:hAnsi="Times New Roman" w:cs="Times New Roman"/>
+          <w:sz w:val="20"/>
+          <w:szCs w:val="20"/>
+        </w:rPr>
         <w:t>In several sentences provide an explanation of the result produced for skew, kurtosis, and z-scores. In addition, explain how a change in the sample size may change your explanation?</w:t>
       </w:r>
       <w:r>
+        <w:rPr>
+          <w:rFonts w:ascii="Times New Roman" w:hAnsi="Times New Roman" w:cs="Times New Roman"/>
+          <w:sz w:val="20"/>
+          <w:szCs w:val="20"/>
+        </w:rPr>
         <w:br/>
       </w:r>
       <w:r>
+        <w:rPr>
+          <w:rFonts w:ascii="Times New Roman" w:hAnsi="Times New Roman" w:cs="Times New Roman"/>
+          <w:sz w:val="20"/>
+          <w:szCs w:val="20"/>
+        </w:rPr>
         <w:br/>
       </w:r>
       <w:r>
         <w:rPr>
+          <w:rFonts w:ascii="Times New Roman" w:hAnsi="Times New Roman" w:cs="Times New Roman"/>
           <w:b/>
           <w:bCs/>
           <w:color w:val="4472C4" w:themeColor="accent1"/>
+          <w:sz w:val="20"/>
+          <w:szCs w:val="20"/>
         </w:rPr>
         <w:t xml:space="preserve">Skewness: </w:t>
       </w:r>
       <w:r>
         <w:rPr>
-          <w:color w:val="4472C4" w:themeColor="accent1"/>
-        </w:rPr>
-        <w:t>A</w:t>
-      </w:r>
-      <w:r>
-        <w:rPr>
-          <w:color w:val="4472C4" w:themeColor="accent1"/>
-        </w:rPr>
-        <w:t xml:space="preserve">s a measure of the asymmetry of the probability distribution of a random variable about its mean. </w:t>
-      </w:r>
-      <w:r>
-        <w:rPr>
-          <w:color w:val="4472C4" w:themeColor="accent1"/>
-        </w:rPr>
-        <w:t>S</w:t>
-      </w:r>
-      <w:r>
-        <w:rPr>
-          <w:color w:val="4472C4" w:themeColor="accent1"/>
-        </w:rPr>
-        <w:t xml:space="preserve">kewness tells you the amount and direction of skew. The skewness value can be positive or negative, or even undefined. If skewness is 0, the data are perfectly symmetrical, although it is quite unlikely for real-world data. </w:t>
-      </w:r>
-      <w:r>
-        <w:rPr>
-          <w:color w:val="4472C4" w:themeColor="accent1"/>
-        </w:rPr>
-        <w:t>In the above data, we can see skewness is -1.6747, according to the distribution this is a highly skewed scenario</w:t>
+          <w:rFonts w:ascii="Times New Roman" w:hAnsi="Times New Roman" w:cs="Times New Roman"/>
+          <w:color w:val="4472C4" w:themeColor="accent1"/>
+          <w:sz w:val="20"/>
+          <w:szCs w:val="20"/>
+        </w:rPr>
+        <w:t>As a measure of the asymmetry of the probability distribution of a random variable about its mean. Skewness tells you the amount and direction of skew. The skewness value can be positive or negative, or even undefined. If skewness is 0, the data are perfectly symmetrical, although it is quite unlikely for real-world data. In the above data, we can see skewness is -1.6747, according to the distribution this is a highly skewed scenario</w:t>
       </w:r>
     </w:p>
     <w:p>
       <w:pPr>
         <w:pStyle w:val="ListParagraph"/>
         <w:rPr>
-          <w:color w:val="4472C4" w:themeColor="accent1"/>
+          <w:rFonts w:ascii="Times New Roman" w:hAnsi="Times New Roman" w:cs="Times New Roman"/>
+          <w:color w:val="4472C4" w:themeColor="accent1"/>
+          <w:sz w:val="20"/>
+          <w:szCs w:val="20"/>
         </w:rPr>
       </w:pPr>
     </w:p>
@@ -1154,27 +1863,30 @@
       <w:pPr>
         <w:pStyle w:val="ListParagraph"/>
         <w:rPr>
-          <w:color w:val="4472C4" w:themeColor="accent1"/>
-        </w:rPr>
-      </w:pPr>
-      <w:r>
-        <w:rPr>
-          <w:color w:val="4472C4" w:themeColor="accent1"/>
-        </w:rPr>
-        <w:t>As a rule</w:t>
-      </w:r>
-      <w:r>
-        <w:rPr>
-          <w:color w:val="4472C4" w:themeColor="accent1"/>
-        </w:rPr>
-        <w:t xml:space="preserve"> of thumb:</w:t>
+          <w:rFonts w:ascii="Times New Roman" w:hAnsi="Times New Roman" w:cs="Times New Roman"/>
+          <w:color w:val="4472C4" w:themeColor="accent1"/>
+          <w:sz w:val="20"/>
+          <w:szCs w:val="20"/>
+        </w:rPr>
+      </w:pPr>
+      <w:r>
+        <w:rPr>
+          <w:rFonts w:ascii="Times New Roman" w:hAnsi="Times New Roman" w:cs="Times New Roman"/>
+          <w:color w:val="4472C4" w:themeColor="accent1"/>
+          <w:sz w:val="20"/>
+          <w:szCs w:val="20"/>
+        </w:rPr>
+        <w:t>As a rule of thumb:</w:t>
       </w:r>
     </w:p>
     <w:p>
       <w:pPr>
         <w:pStyle w:val="ListParagraph"/>
         <w:rPr>
-          <w:color w:val="4472C4" w:themeColor="accent1"/>
+          <w:rFonts w:ascii="Times New Roman" w:hAnsi="Times New Roman" w:cs="Times New Roman"/>
+          <w:color w:val="4472C4" w:themeColor="accent1"/>
+          <w:sz w:val="20"/>
+          <w:szCs w:val="20"/>
         </w:rPr>
       </w:pPr>
     </w:p>
@@ -1186,12 +1898,18 @@
           <w:numId w:val="6"/>
         </w:numPr>
         <w:rPr>
-          <w:color w:val="4472C4" w:themeColor="accent1"/>
-        </w:rPr>
-      </w:pPr>
-      <w:r>
-        <w:rPr>
-          <w:color w:val="4472C4" w:themeColor="accent1"/>
+          <w:rFonts w:ascii="Times New Roman" w:hAnsi="Times New Roman" w:cs="Times New Roman"/>
+          <w:color w:val="4472C4" w:themeColor="accent1"/>
+          <w:sz w:val="20"/>
+          <w:szCs w:val="20"/>
+        </w:rPr>
+      </w:pPr>
+      <w:r>
+        <w:rPr>
+          <w:rFonts w:ascii="Times New Roman" w:hAnsi="Times New Roman" w:cs="Times New Roman"/>
+          <w:color w:val="4472C4" w:themeColor="accent1"/>
+          <w:sz w:val="20"/>
+          <w:szCs w:val="20"/>
         </w:rPr>
         <w:t>If skewness is less than -1 or greater than 1, the distribution is highly skewed.</w:t>
       </w:r>
@@ -1204,12 +1922,18 @@
           <w:numId w:val="6"/>
         </w:numPr>
         <w:rPr>
-          <w:color w:val="4472C4" w:themeColor="accent1"/>
-        </w:rPr>
-      </w:pPr>
-      <w:r>
-        <w:rPr>
-          <w:color w:val="4472C4" w:themeColor="accent1"/>
+          <w:rFonts w:ascii="Times New Roman" w:hAnsi="Times New Roman" w:cs="Times New Roman"/>
+          <w:color w:val="4472C4" w:themeColor="accent1"/>
+          <w:sz w:val="20"/>
+          <w:szCs w:val="20"/>
+        </w:rPr>
+      </w:pPr>
+      <w:r>
+        <w:rPr>
+          <w:rFonts w:ascii="Times New Roman" w:hAnsi="Times New Roman" w:cs="Times New Roman"/>
+          <w:color w:val="4472C4" w:themeColor="accent1"/>
+          <w:sz w:val="20"/>
+          <w:szCs w:val="20"/>
         </w:rPr>
         <w:t>If skewness is between -1 and -0.5 or between 0.5 and 1, the distribution is moderately skewed.</w:t>
       </w:r>
@@ -1222,12 +1946,18 @@
           <w:numId w:val="6"/>
         </w:numPr>
         <w:rPr>
-          <w:color w:val="4472C4" w:themeColor="accent1"/>
-        </w:rPr>
-      </w:pPr>
-      <w:r>
-        <w:rPr>
-          <w:color w:val="4472C4" w:themeColor="accent1"/>
+          <w:rFonts w:ascii="Times New Roman" w:hAnsi="Times New Roman" w:cs="Times New Roman"/>
+          <w:color w:val="4472C4" w:themeColor="accent1"/>
+          <w:sz w:val="20"/>
+          <w:szCs w:val="20"/>
+        </w:rPr>
+      </w:pPr>
+      <w:r>
+        <w:rPr>
+          <w:rFonts w:ascii="Times New Roman" w:hAnsi="Times New Roman" w:cs="Times New Roman"/>
+          <w:color w:val="4472C4" w:themeColor="accent1"/>
+          <w:sz w:val="20"/>
+          <w:szCs w:val="20"/>
         </w:rPr>
         <w:t>If skewness is between -0.5 and 0.5, the distribution is approximately symmetric.</w:t>
       </w:r>
@@ -1236,133 +1966,152 @@
       <w:pPr>
         <w:ind w:left="720"/>
         <w:rPr>
-          <w:color w:val="4472C4" w:themeColor="accent1"/>
-        </w:rPr>
-      </w:pPr>
-      <w:r>
-        <w:rPr>
+          <w:rFonts w:ascii="Times New Roman" w:hAnsi="Times New Roman" w:cs="Times New Roman"/>
+          <w:color w:val="4472C4" w:themeColor="accent1"/>
+          <w:sz w:val="20"/>
+          <w:szCs w:val="20"/>
+        </w:rPr>
+      </w:pPr>
+      <w:r>
+        <w:rPr>
+          <w:rFonts w:ascii="Times New Roman" w:hAnsi="Times New Roman" w:cs="Times New Roman"/>
           <w:b/>
           <w:bCs/>
           <w:color w:val="4472C4" w:themeColor="accent1"/>
+          <w:sz w:val="20"/>
+          <w:szCs w:val="20"/>
         </w:rPr>
         <w:t>Kurtosis:</w:t>
       </w:r>
       <w:r>
         <w:rPr>
-          <w:color w:val="4472C4" w:themeColor="accent1"/>
-        </w:rPr>
-        <w:t xml:space="preserve"> As per definition, if a</w:t>
-      </w:r>
-      <w:r>
-        <w:rPr>
-          <w:color w:val="4472C4" w:themeColor="accent1"/>
-        </w:rPr>
-        <w:t xml:space="preserve"> positive value for the kurtosis indicates a distribution more peaked than normal. In contrast, a negative kurtosis indicates a shape flatter than normal. Analogous to the skewness, the general guideline is that if the kurtosis is greater than +2, the distribution is too peaked</w:t>
-      </w:r>
-      <w:r>
-        <w:rPr>
-          <w:color w:val="4472C4" w:themeColor="accent1"/>
-        </w:rPr>
-        <w:t>. In the above case, Kurtosis is 4.352, the distribution is too peaked</w:t>
-      </w:r>
-      <w:r>
-        <w:rPr>
-          <w:color w:val="4472C4" w:themeColor="accent1"/>
+          <w:rFonts w:ascii="Times New Roman" w:hAnsi="Times New Roman" w:cs="Times New Roman"/>
+          <w:color w:val="4472C4" w:themeColor="accent1"/>
+          <w:sz w:val="20"/>
+          <w:szCs w:val="20"/>
+        </w:rPr>
+        <w:t xml:space="preserve"> As per definition, if a positive value for the kurtosis indicates a distribution more peaked than normal. In contrast, a negative kurtosis indicates a shape flatter than normal. Analogous to the skewness, the general guideline is that if the kurtosis is greater than +2, the distribution is too peaked. In the above case, Kurtosis is 4.352, the distribution is too peaked</w:t>
+      </w:r>
+      <w:r>
+        <w:rPr>
+          <w:rFonts w:ascii="Times New Roman" w:hAnsi="Times New Roman" w:cs="Times New Roman"/>
+          <w:color w:val="4472C4" w:themeColor="accent1"/>
+          <w:sz w:val="20"/>
+          <w:szCs w:val="20"/>
         </w:rPr>
         <w:br/>
       </w:r>
       <w:r>
         <w:rPr>
-          <w:color w:val="4472C4" w:themeColor="accent1"/>
+          <w:rFonts w:ascii="Times New Roman" w:hAnsi="Times New Roman" w:cs="Times New Roman"/>
+          <w:color w:val="4472C4" w:themeColor="accent1"/>
+          <w:sz w:val="20"/>
+          <w:szCs w:val="20"/>
         </w:rPr>
         <w:br/>
       </w:r>
       <w:r>
         <w:rPr>
-          <w:color w:val="4472C4" w:themeColor="accent1"/>
+          <w:rFonts w:ascii="Times New Roman" w:hAnsi="Times New Roman" w:cs="Times New Roman"/>
+          <w:color w:val="4472C4" w:themeColor="accent1"/>
+          <w:sz w:val="20"/>
+          <w:szCs w:val="20"/>
         </w:rPr>
         <w:t xml:space="preserve">A </w:t>
       </w:r>
       <w:r>
         <w:rPr>
+          <w:rFonts w:ascii="Times New Roman" w:hAnsi="Times New Roman" w:cs="Times New Roman"/>
           <w:b/>
           <w:bCs/>
           <w:color w:val="4472C4" w:themeColor="accent1"/>
-        </w:rPr>
-        <w:t>z</w:t>
-      </w:r>
-      <w:r>
-        <w:rPr>
+          <w:sz w:val="20"/>
+          <w:szCs w:val="20"/>
+        </w:rPr>
+        <w:t xml:space="preserve">z score </w:t>
+      </w:r>
+      <w:r>
+        <w:rPr>
+          <w:rFonts w:ascii="Times New Roman" w:hAnsi="Times New Roman" w:cs="Times New Roman"/>
+          <w:color w:val="4472C4" w:themeColor="accent1"/>
+          <w:sz w:val="20"/>
+          <w:szCs w:val="20"/>
+        </w:rPr>
+        <w:t>is applied for normality test using skewness and kurtosis. A z-score could be obtained by dividing the skew values or excess kurtosis by their standard errors</w:t>
+      </w:r>
+    </w:p>
+    <w:p>
+      <w:pPr>
+        <w:ind w:left="720"/>
+        <w:rPr>
+          <w:rFonts w:ascii="Times New Roman" w:hAnsi="Times New Roman" w:cs="Times New Roman"/>
+          <w:color w:val="4472C4" w:themeColor="accent1"/>
+          <w:sz w:val="20"/>
+          <w:szCs w:val="20"/>
+        </w:rPr>
+      </w:pPr>
+      <w:r>
+        <w:rPr>
+          <w:rFonts w:ascii="Times New Roman" w:hAnsi="Times New Roman" w:cs="Times New Roman"/>
           <w:b/>
           <w:bCs/>
           <w:color w:val="4472C4" w:themeColor="accent1"/>
-        </w:rPr>
-        <w:t xml:space="preserve"> score </w:t>
-      </w:r>
-      <w:r>
-        <w:rPr>
-          <w:color w:val="4472C4" w:themeColor="accent1"/>
-        </w:rPr>
-        <w:t>is applied for normality test using skewness and kurtosis. A z-score could be obtained by dividing the skew values or excess kurtosis by their standard errors</w:t>
-      </w:r>
-    </w:p>
-    <w:p>
-      <w:pPr>
-        <w:ind w:left="720"/>
-        <w:rPr>
-          <w:color w:val="4472C4" w:themeColor="accent1"/>
-        </w:rPr>
-      </w:pPr>
-      <w:r>
-        <w:rPr>
+          <w:sz w:val="20"/>
+          <w:szCs w:val="20"/>
+        </w:rPr>
+        <w:t xml:space="preserve">Z = Skew Value/SE </w:t>
+      </w:r>
+      <w:r>
+        <w:rPr>
+          <w:rFonts w:ascii="Times New Roman" w:hAnsi="Times New Roman" w:cs="Times New Roman"/>
           <w:b/>
           <w:bCs/>
           <w:color w:val="4472C4" w:themeColor="accent1"/>
-        </w:rPr>
-        <w:t xml:space="preserve">Z = Skew Value/SE </w:t>
-      </w:r>
-      <w:r>
-        <w:rPr>
+          <w:sz w:val="20"/>
+          <w:szCs w:val="20"/>
+          <w:vertAlign w:val="subscript"/>
+        </w:rPr>
+        <w:t xml:space="preserve">(Skewness) </w:t>
+      </w:r>
+      <w:r>
+        <w:rPr>
+          <w:rFonts w:ascii="Times New Roman" w:hAnsi="Times New Roman" w:cs="Times New Roman"/>
           <w:b/>
           <w:bCs/>
           <w:color w:val="4472C4" w:themeColor="accent1"/>
+          <w:sz w:val="20"/>
+          <w:szCs w:val="20"/>
           <w:vertAlign w:val="subscript"/>
         </w:rPr>
-        <w:t xml:space="preserve">(Skewness) </w:t>
-      </w:r>
-      <w:r>
-        <w:rPr>
-          <w:b/>
-          <w:bCs/>
-          <w:color w:val="4472C4" w:themeColor="accent1"/>
-          <w:vertAlign w:val="subscript"/>
-        </w:rPr>
         <w:br/>
       </w:r>
       <w:r>
         <w:rPr>
-          <w:color w:val="4472C4" w:themeColor="accent1"/>
+          <w:rFonts w:ascii="Times New Roman" w:hAnsi="Times New Roman" w:cs="Times New Roman"/>
+          <w:color w:val="4472C4" w:themeColor="accent1"/>
+          <w:sz w:val="20"/>
+          <w:szCs w:val="20"/>
         </w:rPr>
         <w:t>Z = -1.6747/-4.0302 = 0.415</w:t>
       </w:r>
       <w:r>
         <w:rPr>
-          <w:color w:val="4472C4" w:themeColor="accent1"/>
+          <w:rFonts w:ascii="Times New Roman" w:hAnsi="Times New Roman" w:cs="Times New Roman"/>
+          <w:color w:val="4472C4" w:themeColor="accent1"/>
+          <w:sz w:val="20"/>
+          <w:szCs w:val="20"/>
         </w:rPr>
         <w:br/>
       </w:r>
       <w:r>
         <w:rPr>
-          <w:color w:val="4472C4" w:themeColor="accent1"/>
+          <w:rFonts w:ascii="Times New Roman" w:hAnsi="Times New Roman" w:cs="Times New Roman"/>
+          <w:color w:val="4472C4" w:themeColor="accent1"/>
+          <w:sz w:val="20"/>
+          <w:szCs w:val="20"/>
         </w:rPr>
         <w:br/>
-        <w:t>Also, f</w:t>
-      </w:r>
-      <w:r>
-        <w:rPr>
-          <w:color w:val="4472C4" w:themeColor="accent1"/>
-        </w:rPr>
-        <w:t>or medium-sized samples (50 &lt; n &lt; 300), reject the null hypothesis at absolute z-value and conclude the distribution of the sample is non-normal</w:t>
+        <w:t>Also, for medium-sized samples (50 &lt; n &lt; 300), reject the null hypothesis at absolute z-value and conclude the distribution of the sample is non-normal</w:t>
       </w:r>
     </w:p>
     <w:sectPr>
@@ -2448,6 +3197,28 @@
     <w:name w:val="Normal"/>
     <w:qFormat/>
   </w:style>
+  <w:style w:type="paragraph" w:styleId="Heading1">
+    <w:name w:val="heading 1"/>
+    <w:basedOn w:val="Normal"/>
+    <w:next w:val="Normal"/>
+    <w:link w:val="Heading1Char"/>
+    <w:uiPriority w:val="9"/>
+    <w:qFormat/>
+    <w:rsid w:val="0027101F"/>
+    <w:pPr>
+      <w:keepNext/>
+      <w:ind w:left="720" w:hanging="360"/>
+      <w:jc w:val="center"/>
+      <w:outlineLvl w:val="0"/>
+    </w:pPr>
+    <w:rPr>
+      <w:rFonts w:ascii="Times New Roman" w:hAnsi="Times New Roman" w:cs="Times New Roman"/>
+      <w:b/>
+      <w:bCs/>
+      <w:sz w:val="20"/>
+      <w:szCs w:val="20"/>
+    </w:rPr>
+  </w:style>
   <w:style w:type="character" w:default="1" w:styleId="DefaultParagraphFont">
     <w:name w:val="Default Paragraph Font"/>
     <w:uiPriority w:val="1"/>
@@ -2485,6 +3256,20 @@
       <w:ind w:left="720"/>
       <w:contextualSpacing/>
     </w:pPr>
+  </w:style>
+  <w:style w:type="character" w:customStyle="1" w:styleId="Heading1Char">
+    <w:name w:val="Heading 1 Char"/>
+    <w:basedOn w:val="DefaultParagraphFont"/>
+    <w:link w:val="Heading1"/>
+    <w:uiPriority w:val="9"/>
+    <w:rsid w:val="0027101F"/>
+    <w:rPr>
+      <w:rFonts w:ascii="Times New Roman" w:hAnsi="Times New Roman" w:cs="Times New Roman"/>
+      <w:b/>
+      <w:bCs/>
+      <w:sz w:val="20"/>
+      <w:szCs w:val="20"/>
+    </w:rPr>
   </w:style>
 </w:styles>
 </file>

</xml_diff>